<commit_message>
Agregado: Fase 2.1 Recibir y analizar la petición
</commit_message>
<xml_diff>
--- a/Empresa CaX/Gestion de Configuracion/SisCoTe_PCC.docx
+++ b/Empresa CaX/Gestion de Configuracion/SisCoTe_PCC.docx
@@ -3274,7 +3274,6 @@
           <w:rFonts w:cstheme="minorHAnsi"/>
         </w:rPr>
       </w:pPr>
-      <w:bookmarkStart w:id="13" w:name="_GoBack"/>
       <w:r>
         <w:rPr>
           <w:rStyle w:val="nfasisintenso"/>
@@ -3294,7 +3293,6 @@
         <w:t>mbios De Los Elementos De La Gestión de la Configuración</w:t>
       </w:r>
     </w:p>
-    <w:bookmarkEnd w:id="13"/>
     <w:p>
       <w:pPr>
         <w:jc w:val="both"/>
@@ -4810,7 +4808,7 @@
           </mc:Choice>
           <mc:Fallback>
             <w:pict>
-              <v:group id="76 Grupo" o:spid="_x0000_s1026" style="position:absolute;left:0;text-align:left;margin-left:-39.85pt;margin-top:23.05pt;width:565.85pt;height:200.75pt;z-index:251659264;mso-height-relative:margin" coordorigin=",-1169" coordsize="71862,25496" o:gfxdata="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">
+              <v:group id="76 Grupo" o:spid="_x0000_s1026" style="position:absolute;left:0;text-align:left;margin-left:-39.85pt;margin-top:23.05pt;width:565.85pt;height:200.75pt;z-index:251659264;mso-height-relative:margin" coordorigin=",-1169" coordsize="71862,25496" o:gfxdata="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">
                 <v:group id="49 Grupo" o:spid="_x0000_s1027" style="position:absolute;left:19457;top:3508;width:8187;height:5526" coordsize="8187,5525" o:gfxdata="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">
                   <v:roundrect id="31 Rectángulo redondeado" o:spid="_x0000_s1028" style="position:absolute;top:1594;width:8187;height:3931;visibility:visible;mso-wrap-style:square;v-text-anchor:middle" arcsize="10923f" o:gfxdata="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" fillcolor="white [3201]" strokecolor="yellow" strokeweight="2.25pt">
                     <v:textbox>
@@ -4845,7 +4843,7 @@
                     <v:path o:extrusionok="f" gradientshapeok="t" o:connecttype="rect"/>
                     <o:lock v:ext="edit" aspectratio="t"/>
                   </v:shapetype>
-                  <v:shape id="Imagen 45" o:spid="_x0000_s1029" type="#_x0000_t75" alt="https://encrypted-tbn2.gstatic.com/images?q=tbn:ANd9GcRPGuy9ARzn8tX1VwnFHPMEAF1kU-XRFveVGsRg2btJL_0W-gZU" style="position:absolute;left:4678;width:2445;height:2445;visibility:visible;mso-wrap-style:square" o:gfxdata="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" stroked="t" strokecolor="yellow">
+                  <v:shape id="Imagen 45" o:spid="_x0000_s1029" type="#_x0000_t75" alt="https://encrypted-tbn2.gstatic.com/images?q=tbn:ANd9GcRPGuy9ARzn8tX1VwnFHPMEAF1kU-XRFveVGsRg2btJL_0W-gZU" style="position:absolute;left:4678;width:2445;height:2445;visibility:visible;mso-wrap-style:square" o:gfxdata="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" stroked="t" strokecolor="yellow">
                     <v:imagedata r:id="rId11" o:title="ANd9GcRPGuy9ARzn8tX1VwnFHPMEAF1kU-XRFveVGsRg2btJL_0W-gZU"/>
                     <v:path arrowok="t"/>
                   </v:shape>
@@ -5180,6 +5178,1006 @@
     </w:p>
     <w:p>
       <w:pPr>
+        <w:pStyle w:val="Ttulo2"/>
+        <w:numPr>
+          <w:ilvl w:val="1"/>
+          <w:numId w:val="5"/>
+        </w:numPr>
+        <w:jc w:val="both"/>
+        <w:rPr>
+          <w:rFonts w:asciiTheme="minorHAnsi" w:eastAsia="Verdana" w:hAnsiTheme="minorHAnsi" w:cstheme="minorHAnsi"/>
+          <w:bCs/>
+          <w:i/>
+          <w:iCs/>
+          <w:color w:val="auto"/>
+          <w:sz w:val="28"/>
+          <w:szCs w:val="28"/>
+        </w:rPr>
+      </w:pPr>
+      <w:r>
+        <w:rPr>
+          <w:rStyle w:val="nfasisintenso"/>
+          <w:rFonts w:asciiTheme="minorHAnsi" w:eastAsia="Verdana" w:hAnsiTheme="minorHAnsi" w:cstheme="minorHAnsi"/>
+          <w:color w:val="auto"/>
+          <w:sz w:val="28"/>
+          <w:szCs w:val="28"/>
+        </w:rPr>
+        <w:lastRenderedPageBreak/>
+        <w:t xml:space="preserve">  </w:t>
+      </w:r>
+      <w:bookmarkStart w:id="13" w:name="_Toc391849405"/>
+      <w:bookmarkStart w:id="14" w:name="_Toc391848352"/>
+      <w:bookmarkStart w:id="15" w:name="_GoBack"/>
+      <w:r>
+        <w:rPr>
+          <w:rStyle w:val="nfasisintenso"/>
+          <w:rFonts w:asciiTheme="minorHAnsi" w:eastAsia="Verdana" w:hAnsiTheme="minorHAnsi" w:cstheme="minorHAnsi"/>
+          <w:color w:val="auto"/>
+          <w:sz w:val="28"/>
+          <w:szCs w:val="28"/>
+        </w:rPr>
+        <w:t>Recibir y analizar la petición</w:t>
+      </w:r>
+      <w:bookmarkEnd w:id="13"/>
+      <w:bookmarkEnd w:id="14"/>
+      <w:bookmarkEnd w:id="15"/>
+    </w:p>
+    <w:p>
+      <w:pPr>
+        <w:jc w:val="both"/>
+        <w:rPr>
+          <w:rFonts w:eastAsia="Verdana" w:cstheme="minorHAnsi"/>
+        </w:rPr>
+      </w:pPr>
+    </w:p>
+    <w:p>
+      <w:pPr>
+        <w:ind w:left="720"/>
+        <w:jc w:val="both"/>
+        <w:rPr>
+          <w:rFonts w:cstheme="minorHAnsi"/>
+          <w:b/>
+          <w:sz w:val="23"/>
+          <w:szCs w:val="23"/>
+        </w:rPr>
+      </w:pPr>
+      <w:r>
+        <w:rPr>
+          <w:rFonts w:cstheme="minorHAnsi"/>
+          <w:b/>
+          <w:sz w:val="23"/>
+          <w:szCs w:val="23"/>
+        </w:rPr>
+        <w:t>3.1.1 Actividades</w:t>
+      </w:r>
+    </w:p>
+    <w:p>
+      <w:pPr>
+        <w:ind w:left="720"/>
+        <w:jc w:val="both"/>
+        <w:rPr>
+          <w:rFonts w:cstheme="minorHAnsi"/>
+          <w:sz w:val="23"/>
+          <w:szCs w:val="23"/>
+        </w:rPr>
+      </w:pPr>
+      <w:r>
+        <w:rPr>
+          <w:rFonts w:cstheme="minorHAnsi"/>
+          <w:sz w:val="23"/>
+          <w:szCs w:val="23"/>
+        </w:rPr>
+        <w:tab/>
+        <w:t>Esta fase comprende las siguientes actividades:</w:t>
+      </w:r>
+    </w:p>
+    <w:p>
+      <w:pPr>
+        <w:pStyle w:val="Prrafodelista"/>
+        <w:numPr>
+          <w:ilvl w:val="0"/>
+          <w:numId w:val="6"/>
+        </w:numPr>
+        <w:spacing w:after="0" w:line="240" w:lineRule="auto"/>
+        <w:jc w:val="both"/>
+        <w:rPr>
+          <w:rFonts w:cstheme="minorHAnsi"/>
+          <w:sz w:val="23"/>
+          <w:szCs w:val="23"/>
+        </w:rPr>
+      </w:pPr>
+      <w:r>
+        <w:rPr>
+          <w:rFonts w:cstheme="minorHAnsi"/>
+          <w:sz w:val="23"/>
+          <w:szCs w:val="23"/>
+        </w:rPr>
+        <w:t xml:space="preserve">Realizar la Petición de Cambio (RFC):   esta petición puede hacerse para corregir errores, innovación o mejora de los servicios, o por el cumplimiento de nuevas normativas legales.   </w:t>
+      </w:r>
+    </w:p>
+    <w:p>
+      <w:pPr>
+        <w:pStyle w:val="Prrafodelista"/>
+        <w:numPr>
+          <w:ilvl w:val="0"/>
+          <w:numId w:val="6"/>
+        </w:numPr>
+        <w:spacing w:after="0" w:line="240" w:lineRule="auto"/>
+        <w:jc w:val="both"/>
+        <w:rPr>
+          <w:rFonts w:cstheme="minorHAnsi"/>
+          <w:sz w:val="23"/>
+          <w:szCs w:val="23"/>
+        </w:rPr>
+      </w:pPr>
+      <w:r>
+        <w:rPr>
+          <w:rFonts w:cstheme="minorHAnsi"/>
+          <w:sz w:val="23"/>
+          <w:szCs w:val="23"/>
+        </w:rPr>
+        <w:t>Registro: La RFC debe ser correctamente registrada para poder realizar el seguimiento de todo el proceso de cambio. El registro debe incluir un identificador único, descripción detallada, etc.</w:t>
+      </w:r>
+    </w:p>
+    <w:p>
+      <w:pPr>
+        <w:ind w:left="720"/>
+        <w:jc w:val="both"/>
+        <w:rPr>
+          <w:rFonts w:cstheme="minorHAnsi"/>
+          <w:sz w:val="23"/>
+          <w:szCs w:val="23"/>
+        </w:rPr>
+      </w:pPr>
+    </w:p>
+    <w:p>
+      <w:pPr>
+        <w:ind w:left="720"/>
+        <w:jc w:val="both"/>
+        <w:rPr>
+          <w:rFonts w:cstheme="minorHAnsi"/>
+          <w:b/>
+          <w:sz w:val="23"/>
+          <w:szCs w:val="23"/>
+        </w:rPr>
+      </w:pPr>
+      <w:r>
+        <w:rPr>
+          <w:rFonts w:cstheme="minorHAnsi"/>
+          <w:b/>
+          <w:sz w:val="23"/>
+          <w:szCs w:val="23"/>
+        </w:rPr>
+        <w:t>3.1.2 Documentación</w:t>
+      </w:r>
+    </w:p>
+    <w:p>
+      <w:pPr>
+        <w:ind w:left="720"/>
+        <w:jc w:val="both"/>
+        <w:rPr>
+          <w:rFonts w:cstheme="minorHAnsi"/>
+          <w:sz w:val="23"/>
+          <w:szCs w:val="23"/>
+        </w:rPr>
+      </w:pPr>
+      <w:r>
+        <w:rPr>
+          <w:rFonts w:cstheme="minorHAnsi"/>
+          <w:sz w:val="23"/>
+          <w:szCs w:val="23"/>
+        </w:rPr>
+        <w:tab/>
+        <w:t>1. Formato de Solicitud de cambio (RFC)</w:t>
+      </w:r>
+    </w:p>
+    <w:tbl>
+      <w:tblPr>
+        <w:tblStyle w:val="Tablaconcuadrcula"/>
+        <w:tblW w:w="0" w:type="auto"/>
+        <w:tblInd w:w="1440" w:type="dxa"/>
+        <w:shd w:val="clear" w:color="auto" w:fill="FFFFFF" w:themeFill="background1"/>
+        <w:tblLook w:val="04A0" w:firstRow="1" w:lastRow="0" w:firstColumn="1" w:lastColumn="0" w:noHBand="0" w:noVBand="1"/>
+      </w:tblPr>
+      <w:tblGrid>
+        <w:gridCol w:w="2022"/>
+        <w:gridCol w:w="5198"/>
+      </w:tblGrid>
+      <w:tr>
+        <w:trPr>
+          <w:trHeight w:val="226"/>
+        </w:trPr>
+        <w:tc>
+          <w:tcPr>
+            <w:tcW w:w="2022" w:type="dxa"/>
+            <w:tcBorders>
+              <w:top w:val="single" w:sz="4" w:space="0" w:color="000000" w:themeColor="text1"/>
+              <w:left w:val="single" w:sz="4" w:space="0" w:color="000000" w:themeColor="text1"/>
+              <w:bottom w:val="single" w:sz="4" w:space="0" w:color="000000" w:themeColor="text1"/>
+              <w:right w:val="single" w:sz="4" w:space="0" w:color="000000" w:themeColor="text1"/>
+            </w:tcBorders>
+            <w:shd w:val="clear" w:color="auto" w:fill="FFFFFF" w:themeFill="background1"/>
+            <w:hideMark/>
+          </w:tcPr>
+          <w:p>
+            <w:pPr>
+              <w:tabs>
+                <w:tab w:val="center" w:pos="827"/>
+              </w:tabs>
+              <w:jc w:val="both"/>
+              <w:rPr>
+                <w:rFonts w:cstheme="minorHAnsi"/>
+                <w:b/>
+              </w:rPr>
+            </w:pPr>
+            <w:r>
+              <w:rPr>
+                <w:rFonts w:cstheme="minorHAnsi"/>
+                <w:b/>
+              </w:rPr>
+              <w:t>ID</w:t>
+            </w:r>
+            <w:r>
+              <w:rPr>
+                <w:rFonts w:cstheme="minorHAnsi"/>
+                <w:b/>
+              </w:rPr>
+              <w:tab/>
+            </w:r>
+          </w:p>
+        </w:tc>
+        <w:tc>
+          <w:tcPr>
+            <w:tcW w:w="5198" w:type="dxa"/>
+            <w:tcBorders>
+              <w:top w:val="single" w:sz="4" w:space="0" w:color="000000" w:themeColor="text1"/>
+              <w:left w:val="single" w:sz="4" w:space="0" w:color="000000" w:themeColor="text1"/>
+              <w:bottom w:val="single" w:sz="4" w:space="0" w:color="000000" w:themeColor="text1"/>
+              <w:right w:val="single" w:sz="4" w:space="0" w:color="000000" w:themeColor="text1"/>
+            </w:tcBorders>
+            <w:shd w:val="clear" w:color="auto" w:fill="FFFFFF" w:themeFill="background1"/>
+            <w:hideMark/>
+          </w:tcPr>
+          <w:p>
+            <w:pPr>
+              <w:jc w:val="both"/>
+              <w:rPr>
+                <w:rFonts w:cstheme="minorHAnsi"/>
+              </w:rPr>
+            </w:pPr>
+            <w:r>
+              <w:rPr>
+                <w:rFonts w:cstheme="minorHAnsi"/>
+              </w:rPr>
+              <w:t>&lt;número 4 dígitos- Nombre de la petición del cambio&gt;</w:t>
+            </w:r>
+          </w:p>
+        </w:tc>
+      </w:tr>
+      <w:tr>
+        <w:trPr>
+          <w:trHeight w:val="226"/>
+        </w:trPr>
+        <w:tc>
+          <w:tcPr>
+            <w:tcW w:w="2022" w:type="dxa"/>
+            <w:tcBorders>
+              <w:top w:val="single" w:sz="4" w:space="0" w:color="000000" w:themeColor="text1"/>
+              <w:left w:val="single" w:sz="4" w:space="0" w:color="000000" w:themeColor="text1"/>
+              <w:bottom w:val="single" w:sz="4" w:space="0" w:color="000000" w:themeColor="text1"/>
+              <w:right w:val="single" w:sz="4" w:space="0" w:color="000000" w:themeColor="text1"/>
+            </w:tcBorders>
+            <w:shd w:val="clear" w:color="auto" w:fill="FFFFFF" w:themeFill="background1"/>
+            <w:hideMark/>
+          </w:tcPr>
+          <w:p>
+            <w:pPr>
+              <w:jc w:val="both"/>
+              <w:rPr>
+                <w:rFonts w:cstheme="minorHAnsi"/>
+                <w:b/>
+              </w:rPr>
+            </w:pPr>
+            <w:r>
+              <w:rPr>
+                <w:rFonts w:cstheme="minorHAnsi"/>
+                <w:b/>
+              </w:rPr>
+              <w:t>Proyecto</w:t>
+            </w:r>
+          </w:p>
+        </w:tc>
+        <w:tc>
+          <w:tcPr>
+            <w:tcW w:w="5198" w:type="dxa"/>
+            <w:tcBorders>
+              <w:top w:val="single" w:sz="4" w:space="0" w:color="000000" w:themeColor="text1"/>
+              <w:left w:val="single" w:sz="4" w:space="0" w:color="000000" w:themeColor="text1"/>
+              <w:bottom w:val="single" w:sz="4" w:space="0" w:color="000000" w:themeColor="text1"/>
+              <w:right w:val="single" w:sz="4" w:space="0" w:color="000000" w:themeColor="text1"/>
+            </w:tcBorders>
+            <w:shd w:val="clear" w:color="auto" w:fill="FFFFFF" w:themeFill="background1"/>
+            <w:hideMark/>
+          </w:tcPr>
+          <w:p>
+            <w:pPr>
+              <w:jc w:val="both"/>
+              <w:rPr>
+                <w:rFonts w:cstheme="minorHAnsi"/>
+              </w:rPr>
+            </w:pPr>
+            <w:r>
+              <w:rPr>
+                <w:rFonts w:cstheme="minorHAnsi"/>
+              </w:rPr>
+              <w:t>&lt;Nombre del proyecto para el que se solicita el cambio&gt;</w:t>
+            </w:r>
+          </w:p>
+        </w:tc>
+      </w:tr>
+      <w:tr>
+        <w:trPr>
+          <w:trHeight w:val="226"/>
+        </w:trPr>
+        <w:tc>
+          <w:tcPr>
+            <w:tcW w:w="2022" w:type="dxa"/>
+            <w:tcBorders>
+              <w:top w:val="single" w:sz="4" w:space="0" w:color="000000" w:themeColor="text1"/>
+              <w:left w:val="single" w:sz="4" w:space="0" w:color="000000" w:themeColor="text1"/>
+              <w:bottom w:val="single" w:sz="4" w:space="0" w:color="000000" w:themeColor="text1"/>
+              <w:right w:val="single" w:sz="4" w:space="0" w:color="000000" w:themeColor="text1"/>
+            </w:tcBorders>
+            <w:shd w:val="clear" w:color="auto" w:fill="FFFFFF" w:themeFill="background1"/>
+            <w:hideMark/>
+          </w:tcPr>
+          <w:p>
+            <w:pPr>
+              <w:jc w:val="both"/>
+              <w:rPr>
+                <w:rFonts w:cstheme="minorHAnsi"/>
+                <w:b/>
+              </w:rPr>
+            </w:pPr>
+            <w:r>
+              <w:rPr>
+                <w:rFonts w:cstheme="minorHAnsi"/>
+                <w:b/>
+              </w:rPr>
+              <w:t>Definición del problema</w:t>
+            </w:r>
+          </w:p>
+        </w:tc>
+        <w:tc>
+          <w:tcPr>
+            <w:tcW w:w="5198" w:type="dxa"/>
+            <w:tcBorders>
+              <w:top w:val="single" w:sz="4" w:space="0" w:color="000000" w:themeColor="text1"/>
+              <w:left w:val="single" w:sz="4" w:space="0" w:color="000000" w:themeColor="text1"/>
+              <w:bottom w:val="single" w:sz="4" w:space="0" w:color="000000" w:themeColor="text1"/>
+              <w:right w:val="single" w:sz="4" w:space="0" w:color="000000" w:themeColor="text1"/>
+            </w:tcBorders>
+            <w:shd w:val="clear" w:color="auto" w:fill="FFFFFF" w:themeFill="background1"/>
+            <w:hideMark/>
+          </w:tcPr>
+          <w:p>
+            <w:pPr>
+              <w:jc w:val="both"/>
+              <w:rPr>
+                <w:rFonts w:cstheme="minorHAnsi"/>
+                <w:lang w:val="en-US"/>
+              </w:rPr>
+            </w:pPr>
+            <w:r>
+              <w:rPr>
+                <w:rFonts w:cstheme="minorHAnsi"/>
+                <w:lang w:val="en-US"/>
+              </w:rPr>
+              <w:t>&lt;</w:t>
+            </w:r>
+            <w:proofErr w:type="spellStart"/>
+            <w:r>
+              <w:rPr>
+                <w:rFonts w:cstheme="minorHAnsi"/>
+                <w:lang w:val="en-US"/>
+              </w:rPr>
+              <w:t>Problema</w:t>
+            </w:r>
+            <w:proofErr w:type="spellEnd"/>
+            <w:r>
+              <w:rPr>
+                <w:rFonts w:cstheme="minorHAnsi"/>
+                <w:lang w:val="en-US"/>
+              </w:rPr>
+              <w:t xml:space="preserve"> del </w:t>
+            </w:r>
+            <w:proofErr w:type="spellStart"/>
+            <w:r>
+              <w:rPr>
+                <w:rFonts w:cstheme="minorHAnsi"/>
+                <w:lang w:val="en-US"/>
+              </w:rPr>
+              <w:t>proyecto</w:t>
+            </w:r>
+            <w:proofErr w:type="spellEnd"/>
+            <w:r>
+              <w:rPr>
+                <w:rFonts w:cstheme="minorHAnsi"/>
+                <w:lang w:val="en-US"/>
+              </w:rPr>
+              <w:t>&gt;</w:t>
+            </w:r>
+          </w:p>
+        </w:tc>
+      </w:tr>
+      <w:tr>
+        <w:trPr>
+          <w:trHeight w:val="226"/>
+        </w:trPr>
+        <w:tc>
+          <w:tcPr>
+            <w:tcW w:w="2022" w:type="dxa"/>
+            <w:tcBorders>
+              <w:top w:val="single" w:sz="4" w:space="0" w:color="000000" w:themeColor="text1"/>
+              <w:left w:val="single" w:sz="4" w:space="0" w:color="000000" w:themeColor="text1"/>
+              <w:bottom w:val="single" w:sz="4" w:space="0" w:color="000000" w:themeColor="text1"/>
+              <w:right w:val="single" w:sz="4" w:space="0" w:color="000000" w:themeColor="text1"/>
+            </w:tcBorders>
+            <w:shd w:val="clear" w:color="auto" w:fill="FFFFFF" w:themeFill="background1"/>
+            <w:hideMark/>
+          </w:tcPr>
+          <w:p>
+            <w:pPr>
+              <w:jc w:val="both"/>
+              <w:rPr>
+                <w:rFonts w:cstheme="minorHAnsi"/>
+                <w:b/>
+              </w:rPr>
+            </w:pPr>
+            <w:r>
+              <w:rPr>
+                <w:rFonts w:cstheme="minorHAnsi"/>
+                <w:b/>
+              </w:rPr>
+              <w:t>Descripción detallada del cambio</w:t>
+            </w:r>
+          </w:p>
+        </w:tc>
+        <w:tc>
+          <w:tcPr>
+            <w:tcW w:w="5198" w:type="dxa"/>
+            <w:tcBorders>
+              <w:top w:val="single" w:sz="4" w:space="0" w:color="000000" w:themeColor="text1"/>
+              <w:left w:val="single" w:sz="4" w:space="0" w:color="000000" w:themeColor="text1"/>
+              <w:bottom w:val="single" w:sz="4" w:space="0" w:color="000000" w:themeColor="text1"/>
+              <w:right w:val="single" w:sz="4" w:space="0" w:color="000000" w:themeColor="text1"/>
+            </w:tcBorders>
+            <w:shd w:val="clear" w:color="auto" w:fill="FFFFFF" w:themeFill="background1"/>
+            <w:hideMark/>
+          </w:tcPr>
+          <w:p>
+            <w:pPr>
+              <w:jc w:val="both"/>
+              <w:rPr>
+                <w:rFonts w:cstheme="minorHAnsi"/>
+              </w:rPr>
+            </w:pPr>
+            <w:r>
+              <w:rPr>
+                <w:rFonts w:cstheme="minorHAnsi"/>
+              </w:rPr>
+              <w:t>&lt;Detallar los puntos del cambio&gt;</w:t>
+            </w:r>
+          </w:p>
+        </w:tc>
+      </w:tr>
+      <w:tr>
+        <w:trPr>
+          <w:trHeight w:val="226"/>
+        </w:trPr>
+        <w:tc>
+          <w:tcPr>
+            <w:tcW w:w="2022" w:type="dxa"/>
+            <w:tcBorders>
+              <w:top w:val="single" w:sz="4" w:space="0" w:color="000000" w:themeColor="text1"/>
+              <w:left w:val="single" w:sz="4" w:space="0" w:color="000000" w:themeColor="text1"/>
+              <w:bottom w:val="single" w:sz="4" w:space="0" w:color="000000" w:themeColor="text1"/>
+              <w:right w:val="single" w:sz="4" w:space="0" w:color="000000" w:themeColor="text1"/>
+            </w:tcBorders>
+            <w:shd w:val="clear" w:color="auto" w:fill="FFFFFF" w:themeFill="background1"/>
+            <w:hideMark/>
+          </w:tcPr>
+          <w:p>
+            <w:pPr>
+              <w:jc w:val="both"/>
+              <w:rPr>
+                <w:rFonts w:cstheme="minorHAnsi"/>
+                <w:b/>
+              </w:rPr>
+            </w:pPr>
+            <w:r>
+              <w:rPr>
+                <w:rFonts w:cstheme="minorHAnsi"/>
+                <w:b/>
+              </w:rPr>
+              <w:t>Razón por la que se solicita el cambio</w:t>
+            </w:r>
+          </w:p>
+        </w:tc>
+        <w:tc>
+          <w:tcPr>
+            <w:tcW w:w="5198" w:type="dxa"/>
+            <w:tcBorders>
+              <w:top w:val="single" w:sz="4" w:space="0" w:color="000000" w:themeColor="text1"/>
+              <w:left w:val="single" w:sz="4" w:space="0" w:color="000000" w:themeColor="text1"/>
+              <w:bottom w:val="single" w:sz="4" w:space="0" w:color="000000" w:themeColor="text1"/>
+              <w:right w:val="single" w:sz="4" w:space="0" w:color="000000" w:themeColor="text1"/>
+            </w:tcBorders>
+            <w:shd w:val="clear" w:color="auto" w:fill="FFFFFF" w:themeFill="background1"/>
+            <w:hideMark/>
+          </w:tcPr>
+          <w:p>
+            <w:pPr>
+              <w:jc w:val="both"/>
+              <w:rPr>
+                <w:rFonts w:cstheme="minorHAnsi"/>
+              </w:rPr>
+            </w:pPr>
+            <w:r>
+              <w:rPr>
+                <w:rFonts w:cstheme="minorHAnsi"/>
+              </w:rPr>
+              <w:t>&lt;Razón de la solicitud de cambio&gt;</w:t>
+            </w:r>
+          </w:p>
+        </w:tc>
+      </w:tr>
+      <w:tr>
+        <w:trPr>
+          <w:trHeight w:val="226"/>
+        </w:trPr>
+        <w:tc>
+          <w:tcPr>
+            <w:tcW w:w="2022" w:type="dxa"/>
+            <w:tcBorders>
+              <w:top w:val="single" w:sz="4" w:space="0" w:color="000000" w:themeColor="text1"/>
+              <w:left w:val="single" w:sz="4" w:space="0" w:color="000000" w:themeColor="text1"/>
+              <w:bottom w:val="single" w:sz="4" w:space="0" w:color="000000" w:themeColor="text1"/>
+              <w:right w:val="single" w:sz="4" w:space="0" w:color="000000" w:themeColor="text1"/>
+            </w:tcBorders>
+            <w:shd w:val="clear" w:color="auto" w:fill="FFFFFF" w:themeFill="background1"/>
+            <w:hideMark/>
+          </w:tcPr>
+          <w:p>
+            <w:pPr>
+              <w:jc w:val="both"/>
+              <w:rPr>
+                <w:rFonts w:cstheme="minorHAnsi"/>
+                <w:b/>
+              </w:rPr>
+            </w:pPr>
+            <w:r>
+              <w:rPr>
+                <w:rFonts w:cstheme="minorHAnsi"/>
+                <w:b/>
+              </w:rPr>
+              <w:t>Efectos en el proyecto</w:t>
+            </w:r>
+          </w:p>
+        </w:tc>
+        <w:tc>
+          <w:tcPr>
+            <w:tcW w:w="5198" w:type="dxa"/>
+            <w:tcBorders>
+              <w:top w:val="single" w:sz="4" w:space="0" w:color="000000" w:themeColor="text1"/>
+              <w:left w:val="single" w:sz="4" w:space="0" w:color="000000" w:themeColor="text1"/>
+              <w:bottom w:val="single" w:sz="4" w:space="0" w:color="000000" w:themeColor="text1"/>
+              <w:right w:val="single" w:sz="4" w:space="0" w:color="000000" w:themeColor="text1"/>
+            </w:tcBorders>
+            <w:shd w:val="clear" w:color="auto" w:fill="FFFFFF" w:themeFill="background1"/>
+            <w:hideMark/>
+          </w:tcPr>
+          <w:p>
+            <w:pPr>
+              <w:jc w:val="both"/>
+              <w:rPr>
+                <w:rFonts w:cstheme="minorHAnsi"/>
+                <w:lang w:val="en-US"/>
+              </w:rPr>
+            </w:pPr>
+            <w:r>
+              <w:rPr>
+                <w:rFonts w:cstheme="minorHAnsi"/>
+                <w:lang w:val="en-US"/>
+              </w:rPr>
+              <w:t>&lt;</w:t>
+            </w:r>
+            <w:proofErr w:type="spellStart"/>
+            <w:r>
+              <w:rPr>
+                <w:rFonts w:cstheme="minorHAnsi"/>
+                <w:lang w:val="en-US"/>
+              </w:rPr>
+              <w:t>Efectos</w:t>
+            </w:r>
+            <w:proofErr w:type="spellEnd"/>
+            <w:r>
+              <w:rPr>
+                <w:rFonts w:cstheme="minorHAnsi"/>
+                <w:lang w:val="en-US"/>
+              </w:rPr>
+              <w:t xml:space="preserve"> del </w:t>
+            </w:r>
+            <w:proofErr w:type="spellStart"/>
+            <w:r>
+              <w:rPr>
+                <w:rFonts w:cstheme="minorHAnsi"/>
+                <w:lang w:val="en-US"/>
+              </w:rPr>
+              <w:t>cambio</w:t>
+            </w:r>
+            <w:proofErr w:type="spellEnd"/>
+            <w:r>
+              <w:rPr>
+                <w:rFonts w:cstheme="minorHAnsi"/>
+                <w:lang w:val="en-US"/>
+              </w:rPr>
+              <w:t>&gt;</w:t>
+            </w:r>
+          </w:p>
+        </w:tc>
+      </w:tr>
+      <w:tr>
+        <w:trPr>
+          <w:trHeight w:val="226"/>
+        </w:trPr>
+        <w:tc>
+          <w:tcPr>
+            <w:tcW w:w="2022" w:type="dxa"/>
+            <w:tcBorders>
+              <w:top w:val="single" w:sz="4" w:space="0" w:color="000000" w:themeColor="text1"/>
+              <w:left w:val="single" w:sz="4" w:space="0" w:color="000000" w:themeColor="text1"/>
+              <w:bottom w:val="single" w:sz="4" w:space="0" w:color="000000" w:themeColor="text1"/>
+              <w:right w:val="single" w:sz="4" w:space="0" w:color="000000" w:themeColor="text1"/>
+            </w:tcBorders>
+            <w:shd w:val="clear" w:color="auto" w:fill="FFFFFF" w:themeFill="background1"/>
+            <w:hideMark/>
+          </w:tcPr>
+          <w:p>
+            <w:pPr>
+              <w:jc w:val="both"/>
+              <w:rPr>
+                <w:rFonts w:cstheme="minorHAnsi"/>
+                <w:b/>
+              </w:rPr>
+            </w:pPr>
+            <w:r>
+              <w:rPr>
+                <w:rFonts w:cstheme="minorHAnsi"/>
+                <w:b/>
+              </w:rPr>
+              <w:t>Observaciones</w:t>
+            </w:r>
+          </w:p>
+        </w:tc>
+        <w:tc>
+          <w:tcPr>
+            <w:tcW w:w="5198" w:type="dxa"/>
+            <w:tcBorders>
+              <w:top w:val="single" w:sz="4" w:space="0" w:color="000000" w:themeColor="text1"/>
+              <w:left w:val="single" w:sz="4" w:space="0" w:color="000000" w:themeColor="text1"/>
+              <w:bottom w:val="single" w:sz="4" w:space="0" w:color="000000" w:themeColor="text1"/>
+              <w:right w:val="single" w:sz="4" w:space="0" w:color="000000" w:themeColor="text1"/>
+            </w:tcBorders>
+            <w:shd w:val="clear" w:color="auto" w:fill="FFFFFF" w:themeFill="background1"/>
+            <w:hideMark/>
+          </w:tcPr>
+          <w:p>
+            <w:pPr>
+              <w:jc w:val="both"/>
+              <w:rPr>
+                <w:rFonts w:cstheme="minorHAnsi"/>
+              </w:rPr>
+            </w:pPr>
+            <w:r>
+              <w:rPr>
+                <w:rFonts w:cstheme="minorHAnsi"/>
+              </w:rPr>
+              <w:t>&lt;Observaciones&gt;</w:t>
+            </w:r>
+          </w:p>
+        </w:tc>
+      </w:tr>
+      <w:tr>
+        <w:trPr>
+          <w:trHeight w:val="226"/>
+        </w:trPr>
+        <w:tc>
+          <w:tcPr>
+            <w:tcW w:w="2022" w:type="dxa"/>
+            <w:tcBorders>
+              <w:top w:val="single" w:sz="4" w:space="0" w:color="000000" w:themeColor="text1"/>
+              <w:left w:val="single" w:sz="4" w:space="0" w:color="000000" w:themeColor="text1"/>
+              <w:bottom w:val="single" w:sz="4" w:space="0" w:color="000000" w:themeColor="text1"/>
+              <w:right w:val="single" w:sz="4" w:space="0" w:color="000000" w:themeColor="text1"/>
+            </w:tcBorders>
+            <w:shd w:val="clear" w:color="auto" w:fill="FFFFFF" w:themeFill="background1"/>
+            <w:hideMark/>
+          </w:tcPr>
+          <w:p>
+            <w:pPr>
+              <w:jc w:val="both"/>
+              <w:rPr>
+                <w:rFonts w:cstheme="minorHAnsi"/>
+                <w:b/>
+              </w:rPr>
+            </w:pPr>
+            <w:r>
+              <w:rPr>
+                <w:rFonts w:cstheme="minorHAnsi"/>
+                <w:b/>
+              </w:rPr>
+              <w:t>Fecha de Revisión</w:t>
+            </w:r>
+          </w:p>
+        </w:tc>
+        <w:tc>
+          <w:tcPr>
+            <w:tcW w:w="5198" w:type="dxa"/>
+            <w:tcBorders>
+              <w:top w:val="single" w:sz="4" w:space="0" w:color="000000" w:themeColor="text1"/>
+              <w:left w:val="single" w:sz="4" w:space="0" w:color="000000" w:themeColor="text1"/>
+              <w:bottom w:val="single" w:sz="4" w:space="0" w:color="000000" w:themeColor="text1"/>
+              <w:right w:val="single" w:sz="4" w:space="0" w:color="000000" w:themeColor="text1"/>
+            </w:tcBorders>
+            <w:shd w:val="clear" w:color="auto" w:fill="FFFFFF" w:themeFill="background1"/>
+            <w:hideMark/>
+          </w:tcPr>
+          <w:p>
+            <w:pPr>
+              <w:jc w:val="both"/>
+              <w:rPr>
+                <w:rFonts w:cstheme="minorHAnsi"/>
+              </w:rPr>
+            </w:pPr>
+            <w:r>
+              <w:rPr>
+                <w:rFonts w:cstheme="minorHAnsi"/>
+              </w:rPr>
+              <w:t>&lt;Fecha&gt;día/mes/año</w:t>
+            </w:r>
+          </w:p>
+        </w:tc>
+      </w:tr>
+      <w:tr>
+        <w:trPr>
+          <w:trHeight w:val="226"/>
+        </w:trPr>
+        <w:tc>
+          <w:tcPr>
+            <w:tcW w:w="2022" w:type="dxa"/>
+            <w:tcBorders>
+              <w:top w:val="single" w:sz="4" w:space="0" w:color="000000" w:themeColor="text1"/>
+              <w:left w:val="single" w:sz="4" w:space="0" w:color="000000" w:themeColor="text1"/>
+              <w:bottom w:val="single" w:sz="4" w:space="0" w:color="000000" w:themeColor="text1"/>
+              <w:right w:val="single" w:sz="4" w:space="0" w:color="000000" w:themeColor="text1"/>
+            </w:tcBorders>
+            <w:shd w:val="clear" w:color="auto" w:fill="FFFFFF" w:themeFill="background1"/>
+            <w:hideMark/>
+          </w:tcPr>
+          <w:p>
+            <w:pPr>
+              <w:jc w:val="both"/>
+              <w:rPr>
+                <w:rFonts w:cstheme="minorHAnsi"/>
+                <w:b/>
+              </w:rPr>
+            </w:pPr>
+            <w:r>
+              <w:rPr>
+                <w:rFonts w:cstheme="minorHAnsi"/>
+                <w:b/>
+              </w:rPr>
+              <w:t>Fuente</w:t>
+            </w:r>
+          </w:p>
+        </w:tc>
+        <w:tc>
+          <w:tcPr>
+            <w:tcW w:w="5198" w:type="dxa"/>
+            <w:tcBorders>
+              <w:top w:val="single" w:sz="4" w:space="0" w:color="000000" w:themeColor="text1"/>
+              <w:left w:val="single" w:sz="4" w:space="0" w:color="000000" w:themeColor="text1"/>
+              <w:bottom w:val="single" w:sz="4" w:space="0" w:color="000000" w:themeColor="text1"/>
+              <w:right w:val="single" w:sz="4" w:space="0" w:color="000000" w:themeColor="text1"/>
+            </w:tcBorders>
+            <w:shd w:val="clear" w:color="auto" w:fill="FFFFFF" w:themeFill="background1"/>
+            <w:hideMark/>
+          </w:tcPr>
+          <w:p>
+            <w:pPr>
+              <w:jc w:val="both"/>
+              <w:rPr>
+                <w:rFonts w:cstheme="minorHAnsi"/>
+              </w:rPr>
+            </w:pPr>
+            <w:r>
+              <w:rPr>
+                <w:rFonts w:cstheme="minorHAnsi"/>
+              </w:rPr>
+              <w:t>&lt;Persona que ha identificado la necesidad de cambio&gt;</w:t>
+            </w:r>
+          </w:p>
+        </w:tc>
+      </w:tr>
+      <w:tr>
+        <w:trPr>
+          <w:trHeight w:val="226"/>
+        </w:trPr>
+        <w:tc>
+          <w:tcPr>
+            <w:tcW w:w="2022" w:type="dxa"/>
+            <w:tcBorders>
+              <w:top w:val="single" w:sz="4" w:space="0" w:color="000000" w:themeColor="text1"/>
+              <w:left w:val="single" w:sz="4" w:space="0" w:color="000000" w:themeColor="text1"/>
+              <w:bottom w:val="single" w:sz="4" w:space="0" w:color="000000" w:themeColor="text1"/>
+              <w:right w:val="single" w:sz="4" w:space="0" w:color="000000" w:themeColor="text1"/>
+            </w:tcBorders>
+            <w:shd w:val="clear" w:color="auto" w:fill="FFFFFF" w:themeFill="background1"/>
+            <w:hideMark/>
+          </w:tcPr>
+          <w:p>
+            <w:pPr>
+              <w:jc w:val="both"/>
+              <w:rPr>
+                <w:rFonts w:cstheme="minorHAnsi"/>
+                <w:b/>
+              </w:rPr>
+            </w:pPr>
+            <w:r>
+              <w:rPr>
+                <w:rFonts w:cstheme="minorHAnsi"/>
+                <w:b/>
+              </w:rPr>
+              <w:t>Autores</w:t>
+            </w:r>
+          </w:p>
+        </w:tc>
+        <w:tc>
+          <w:tcPr>
+            <w:tcW w:w="5198" w:type="dxa"/>
+            <w:tcBorders>
+              <w:top w:val="single" w:sz="4" w:space="0" w:color="000000" w:themeColor="text1"/>
+              <w:left w:val="single" w:sz="4" w:space="0" w:color="000000" w:themeColor="text1"/>
+              <w:bottom w:val="single" w:sz="4" w:space="0" w:color="000000" w:themeColor="text1"/>
+              <w:right w:val="single" w:sz="4" w:space="0" w:color="000000" w:themeColor="text1"/>
+            </w:tcBorders>
+            <w:shd w:val="clear" w:color="auto" w:fill="FFFFFF" w:themeFill="background1"/>
+            <w:hideMark/>
+          </w:tcPr>
+          <w:p>
+            <w:pPr>
+              <w:jc w:val="both"/>
+              <w:rPr>
+                <w:rFonts w:cstheme="minorHAnsi"/>
+              </w:rPr>
+            </w:pPr>
+            <w:r>
+              <w:rPr>
+                <w:rFonts w:cstheme="minorHAnsi"/>
+              </w:rPr>
+              <w:t>&lt;Persona que tiene a cargo el sistema, y debe formalizar la petición de cambio&gt;</w:t>
+            </w:r>
+          </w:p>
+        </w:tc>
+      </w:tr>
+    </w:tbl>
+    <w:p>
+      <w:pPr>
+        <w:jc w:val="both"/>
+        <w:rPr>
+          <w:rFonts w:cstheme="minorHAnsi"/>
+          <w:sz w:val="23"/>
+          <w:szCs w:val="23"/>
+        </w:rPr>
+      </w:pPr>
+    </w:p>
+    <w:p>
+      <w:pPr>
+        <w:ind w:left="720"/>
+        <w:jc w:val="both"/>
+        <w:rPr>
+          <w:rFonts w:cstheme="minorHAnsi"/>
+          <w:b/>
+          <w:sz w:val="23"/>
+          <w:szCs w:val="23"/>
+        </w:rPr>
+      </w:pPr>
+      <w:r>
+        <w:rPr>
+          <w:rFonts w:cstheme="minorHAnsi"/>
+          <w:b/>
+          <w:sz w:val="23"/>
+          <w:szCs w:val="23"/>
+        </w:rPr>
+        <w:t>3.1.3   Políticas</w:t>
+      </w:r>
+    </w:p>
+    <w:p>
+      <w:pPr>
+        <w:pStyle w:val="Prrafodelista"/>
+        <w:numPr>
+          <w:ilvl w:val="0"/>
+          <w:numId w:val="7"/>
+        </w:numPr>
+        <w:spacing w:after="0" w:line="240" w:lineRule="auto"/>
+        <w:jc w:val="both"/>
+        <w:rPr>
+          <w:rFonts w:cstheme="minorHAnsi"/>
+          <w:sz w:val="23"/>
+          <w:szCs w:val="23"/>
+        </w:rPr>
+      </w:pPr>
+      <w:r>
+        <w:rPr>
+          <w:rFonts w:cstheme="minorHAnsi"/>
+          <w:sz w:val="23"/>
+          <w:szCs w:val="23"/>
+        </w:rPr>
+        <w:t>La solicitud de  cambio debe ser primero presentado al  gestor de cambios para que luego este lo evalúe y determine su estado de aprobado o denegado.</w:t>
+      </w:r>
+    </w:p>
+    <w:p>
+      <w:pPr>
+        <w:pStyle w:val="Prrafodelista"/>
+        <w:numPr>
+          <w:ilvl w:val="0"/>
+          <w:numId w:val="7"/>
+        </w:numPr>
+        <w:spacing w:after="0" w:line="240" w:lineRule="auto"/>
+        <w:jc w:val="both"/>
+        <w:rPr>
+          <w:rFonts w:cstheme="minorHAnsi"/>
+          <w:sz w:val="23"/>
+          <w:szCs w:val="23"/>
+        </w:rPr>
+      </w:pPr>
+      <w:r>
+        <w:rPr>
+          <w:rFonts w:cstheme="minorHAnsi"/>
+          <w:sz w:val="23"/>
+          <w:szCs w:val="23"/>
+        </w:rPr>
+        <w:lastRenderedPageBreak/>
+        <w:t>Si la solicitud se pasa a un estado aceptado: se  determina su impacto y categoría.</w:t>
+      </w:r>
+    </w:p>
+    <w:p>
+      <w:pPr>
+        <w:pStyle w:val="Prrafodelista"/>
+        <w:numPr>
+          <w:ilvl w:val="0"/>
+          <w:numId w:val="7"/>
+        </w:numPr>
+        <w:spacing w:after="0" w:line="240" w:lineRule="auto"/>
+        <w:jc w:val="both"/>
+        <w:rPr>
+          <w:rFonts w:cstheme="minorHAnsi"/>
+          <w:sz w:val="23"/>
+          <w:szCs w:val="23"/>
+        </w:rPr>
+      </w:pPr>
+      <w:r>
+        <w:rPr>
+          <w:rFonts w:cstheme="minorHAnsi"/>
+          <w:sz w:val="23"/>
+          <w:szCs w:val="23"/>
+        </w:rPr>
+        <w:t>Si la solicitud está en un estado Denegado: se devuelve la RFC al solicitante para que presente nuevas alegaciones.</w:t>
+      </w:r>
+    </w:p>
+    <w:p>
+      <w:pPr>
         <w:jc w:val="both"/>
         <w:rPr>
           <w:rFonts w:cstheme="minorHAnsi"/>
@@ -5809,6 +6807,96 @@
   </w:num>
   <w:num w:numId="4">
     <w:abstractNumId w:val="2"/>
+  </w:num>
+  <w:num w:numId="5">
+    <w:abstractNumId w:val="1"/>
+    <w:lvlOverride w:ilvl="0">
+      <w:startOverride w:val="1"/>
+    </w:lvlOverride>
+    <w:lvlOverride w:ilvl="1">
+      <w:startOverride w:val="1"/>
+    </w:lvlOverride>
+    <w:lvlOverride w:ilvl="2">
+      <w:startOverride w:val="1"/>
+    </w:lvlOverride>
+    <w:lvlOverride w:ilvl="3">
+      <w:startOverride w:val="1"/>
+    </w:lvlOverride>
+    <w:lvlOverride w:ilvl="4">
+      <w:startOverride w:val="1"/>
+    </w:lvlOverride>
+    <w:lvlOverride w:ilvl="5">
+      <w:startOverride w:val="1"/>
+    </w:lvlOverride>
+    <w:lvlOverride w:ilvl="6">
+      <w:startOverride w:val="1"/>
+    </w:lvlOverride>
+    <w:lvlOverride w:ilvl="7">
+      <w:startOverride w:val="1"/>
+    </w:lvlOverride>
+    <w:lvlOverride w:ilvl="8">
+      <w:startOverride w:val="1"/>
+    </w:lvlOverride>
+  </w:num>
+  <w:num w:numId="6">
+    <w:abstractNumId w:val="0"/>
+    <w:lvlOverride w:ilvl="0">
+      <w:startOverride w:val="1"/>
+    </w:lvlOverride>
+    <w:lvlOverride w:ilvl="1">
+      <w:startOverride w:val="1"/>
+    </w:lvlOverride>
+    <w:lvlOverride w:ilvl="2">
+      <w:startOverride w:val="3"/>
+    </w:lvlOverride>
+    <w:lvlOverride w:ilvl="3">
+      <w:startOverride w:val="1"/>
+    </w:lvlOverride>
+    <w:lvlOverride w:ilvl="4">
+      <w:startOverride w:val="1"/>
+    </w:lvlOverride>
+    <w:lvlOverride w:ilvl="5">
+      <w:startOverride w:val="1"/>
+    </w:lvlOverride>
+    <w:lvlOverride w:ilvl="6">
+      <w:startOverride w:val="1"/>
+    </w:lvlOverride>
+    <w:lvlOverride w:ilvl="7">
+      <w:startOverride w:val="1"/>
+    </w:lvlOverride>
+    <w:lvlOverride w:ilvl="8">
+      <w:startOverride w:val="1"/>
+    </w:lvlOverride>
+  </w:num>
+  <w:num w:numId="7">
+    <w:abstractNumId w:val="3"/>
+    <w:lvlOverride w:ilvl="0">
+      <w:startOverride w:val="1"/>
+    </w:lvlOverride>
+    <w:lvlOverride w:ilvl="1">
+      <w:startOverride w:val="1"/>
+    </w:lvlOverride>
+    <w:lvlOverride w:ilvl="2">
+      <w:startOverride w:val="1"/>
+    </w:lvlOverride>
+    <w:lvlOverride w:ilvl="3">
+      <w:startOverride w:val="1"/>
+    </w:lvlOverride>
+    <w:lvlOverride w:ilvl="4">
+      <w:startOverride w:val="1"/>
+    </w:lvlOverride>
+    <w:lvlOverride w:ilvl="5">
+      <w:startOverride w:val="1"/>
+    </w:lvlOverride>
+    <w:lvlOverride w:ilvl="6">
+      <w:startOverride w:val="1"/>
+    </w:lvlOverride>
+    <w:lvlOverride w:ilvl="7">
+      <w:startOverride w:val="1"/>
+    </w:lvlOverride>
+    <w:lvlOverride w:ilvl="8">
+      <w:startOverride w:val="1"/>
+    </w:lvlOverride>
   </w:num>
 </w:numbering>
 </file>
@@ -6006,6 +7094,7 @@
     <w:basedOn w:val="Normal"/>
     <w:next w:val="Normal"/>
     <w:link w:val="Ttulo2Car"/>
+    <w:qFormat/>
     <w:rsid w:val="004221B1"/>
     <w:pPr>
       <w:keepNext/>
@@ -6716,6 +7805,7 @@
     <w:basedOn w:val="Normal"/>
     <w:next w:val="Normal"/>
     <w:link w:val="Ttulo2Car"/>
+    <w:qFormat/>
     <w:rsid w:val="004221B1"/>
     <w:pPr>
       <w:keepNext/>

</xml_diff>